<commit_message>
Add new python codes testes 2 23-06-25
Adiciona Codigo de integração com o discord
</commit_message>
<xml_diff>
--- a/docs/Documentos/IA_MAKER (Levantamento de requisitos).docx
+++ b/docs/Documentos/IA_MAKER (Levantamento de requisitos).docx
@@ -7849,7 +7849,19 @@
         <w:rPr>
           <w:rFonts w:ascii="Arial" w:hAnsi="Arial" w:cs="Arial"/>
         </w:rPr>
-        <w:t>nome :</w:t>
+        <w:t>nome</w:t>
+      </w:r>
+      <w:r>
+        <w:rPr>
+          <w:rFonts w:ascii="Arial" w:hAnsi="Arial" w:cs="Arial"/>
+        </w:rPr>
+        <w:t>s</w:t>
+      </w:r>
+      <w:r>
+        <w:rPr>
+          <w:rFonts w:ascii="Arial" w:hAnsi="Arial" w:cs="Arial"/>
+        </w:rPr>
+        <w:t xml:space="preserve"> :</w:t>
       </w:r>
       <w:proofErr w:type="gramEnd"/>
       <w:r>

</xml_diff>